<commit_message>
removed old projects and updated contents
</commit_message>
<xml_diff>
--- a/src/lib/assets/resume.docx
+++ b/src/lib/assets/resume.docx
@@ -28,7 +28,6 @@
           <w:tcPr>
             <w:tcW w:w="3744" w:type="dxa"/>
             <w:vMerge w:val="restart"/>
-            <w:shd w:val="clear" w:color="auto" w:fill="auto"/>
             <w:tcMar>
               <w:top w:w="100" w:type="dxa"/>
               <w:left w:w="100" w:type="dxa"/>
@@ -61,7 +60,6 @@
             <w:tcBorders>
               <w:left w:val="nil"/>
             </w:tcBorders>
-            <w:shd w:val="clear" w:color="auto" w:fill="auto"/>
             <w:tcMar>
               <w:top w:w="0" w:type="dxa"/>
               <w:left w:w="0" w:type="dxa"/>
@@ -129,7 +127,6 @@
             <w:tcBorders>
               <w:left w:val="nil"/>
             </w:tcBorders>
-            <w:shd w:val="clear" w:color="auto" w:fill="auto"/>
           </w:tcPr>
           <w:p>
             <w:pPr>
@@ -148,7 +145,6 @@
             <w:tcBorders>
               <w:left w:val="nil"/>
             </w:tcBorders>
-            <w:shd w:val="clear" w:color="auto" w:fill="auto"/>
           </w:tcPr>
           <w:p>
             <w:pPr>
@@ -209,18 +205,15 @@
             <w:tcBorders>
               <w:left w:val="nil"/>
             </w:tcBorders>
-            <w:shd w:val="clear" w:color="auto" w:fill="auto"/>
           </w:tcPr>
           <w:p>
             <w:pPr>
               <w:ind w:left="0" w:firstLine="0"/>
             </w:pPr>
             <w:hyperlink r:id="rId9">
-              <w:proofErr w:type="spellStart"/>
               <w:r>
                 <w:t>brian-cho.web.app</w:t>
               </w:r>
-              <w:proofErr w:type="spellEnd"/>
             </w:hyperlink>
           </w:p>
         </w:tc>
@@ -235,7 +228,6 @@
           <w:tcPr>
             <w:tcW w:w="3744" w:type="dxa"/>
             <w:vMerge/>
-            <w:shd w:val="clear" w:color="auto" w:fill="auto"/>
             <w:tcMar>
               <w:top w:w="100" w:type="dxa"/>
               <w:left w:w="100" w:type="dxa"/>
@@ -259,7 +251,6 @@
             <w:tcBorders>
               <w:left w:val="nil"/>
             </w:tcBorders>
-            <w:shd w:val="clear" w:color="auto" w:fill="auto"/>
             <w:tcMar>
               <w:top w:w="0" w:type="dxa"/>
               <w:left w:w="0" w:type="dxa"/>
@@ -327,7 +318,6 @@
             <w:tcBorders>
               <w:left w:val="nil"/>
             </w:tcBorders>
-            <w:shd w:val="clear" w:color="auto" w:fill="auto"/>
           </w:tcPr>
           <w:p>
             <w:pPr>
@@ -346,7 +336,6 @@
             <w:tcBorders>
               <w:left w:val="nil"/>
             </w:tcBorders>
-            <w:shd w:val="clear" w:color="auto" w:fill="auto"/>
           </w:tcPr>
           <w:p>
             <w:pPr>
@@ -407,7 +396,6 @@
             <w:tcBorders>
               <w:left w:val="nil"/>
             </w:tcBorders>
-            <w:shd w:val="clear" w:color="auto" w:fill="auto"/>
           </w:tcPr>
           <w:p>
             <w:pPr>
@@ -415,13 +403,8 @@
             </w:pPr>
             <w:hyperlink r:id="rId13">
               <w:r>
-                <w:t>linkedin.com/in/</w:t>
+                <w:t>linkedin.com/in/bischo</w:t>
               </w:r>
-              <w:proofErr w:type="spellStart"/>
-              <w:r>
-                <w:t>bischo</w:t>
-              </w:r>
-              <w:proofErr w:type="spellEnd"/>
             </w:hyperlink>
           </w:p>
         </w:tc>
@@ -436,7 +419,6 @@
           <w:tcPr>
             <w:tcW w:w="3744" w:type="dxa"/>
             <w:vMerge/>
-            <w:shd w:val="clear" w:color="auto" w:fill="auto"/>
             <w:tcMar>
               <w:top w:w="100" w:type="dxa"/>
               <w:left w:w="100" w:type="dxa"/>
@@ -460,7 +442,6 @@
             <w:tcBorders>
               <w:left w:val="nil"/>
             </w:tcBorders>
-            <w:shd w:val="clear" w:color="auto" w:fill="auto"/>
             <w:tcMar>
               <w:top w:w="0" w:type="dxa"/>
               <w:left w:w="0" w:type="dxa"/>
@@ -482,7 +463,6 @@
             <w:tcBorders>
               <w:left w:val="nil"/>
             </w:tcBorders>
-            <w:shd w:val="clear" w:color="auto" w:fill="auto"/>
           </w:tcPr>
           <w:p>
             <w:pPr>
@@ -496,7 +476,6 @@
             <w:tcBorders>
               <w:left w:val="nil"/>
             </w:tcBorders>
-            <w:shd w:val="clear" w:color="auto" w:fill="auto"/>
           </w:tcPr>
           <w:p>
             <w:pPr>
@@ -557,7 +536,6 @@
             <w:tcBorders>
               <w:left w:val="nil"/>
             </w:tcBorders>
-            <w:shd w:val="clear" w:color="auto" w:fill="auto"/>
           </w:tcPr>
           <w:p>
             <w:pPr>
@@ -584,7 +562,6 @@
             <w:tcBorders>
               <w:bottom w:val="single" w:sz="8" w:space="0" w:color="000000"/>
             </w:tcBorders>
-            <w:shd w:val="clear" w:color="auto" w:fill="auto"/>
             <w:tcMar>
               <w:top w:w="100" w:type="dxa"/>
               <w:left w:w="100" w:type="dxa"/>
@@ -624,7 +601,6 @@
             <w:tcBorders>
               <w:top w:val="single" w:sz="8" w:space="0" w:color="000000"/>
             </w:tcBorders>
-            <w:shd w:val="clear" w:color="auto" w:fill="auto"/>
             <w:tcMar>
               <w:top w:w="100" w:type="dxa"/>
               <w:left w:w="100" w:type="dxa"/>
@@ -678,30 +654,30 @@
             <w:pPr>
               <w:ind w:left="0" w:firstLine="0"/>
             </w:pPr>
-            <w:proofErr w:type="spellStart"/>
             <w:r>
               <w:t>Firestore</w:t>
             </w:r>
-            <w:proofErr w:type="spellEnd"/>
             <w:r>
               <w:t>,</w:t>
             </w:r>
             <w:r>
               <w:t xml:space="preserve"> </w:t>
             </w:r>
-            <w:proofErr w:type="spellStart"/>
-            <w:r>
-              <w:t>BigQuery</w:t>
-            </w:r>
-            <w:proofErr w:type="spellEnd"/>
-            <w:r>
-              <w:t xml:space="preserve">, </w:t>
-            </w:r>
-            <w:proofErr w:type="spellStart"/>
+            <w:r>
+              <w:t xml:space="preserve">BigQuery, </w:t>
+            </w:r>
+            <w:r>
+              <w:t>Snowflake</w:t>
+            </w:r>
+            <w:r>
+              <w:t>, MongoDB,</w:t>
+            </w:r>
+            <w:r>
+              <w:t xml:space="preserve"> MS SQL, </w:t>
+            </w:r>
             <w:r>
               <w:t>PostgresQL</w:t>
             </w:r>
-            <w:proofErr w:type="spellEnd"/>
             <w:r>
               <w:t>,</w:t>
             </w:r>
@@ -720,7 +696,6 @@
             <w:tcBorders>
               <w:top w:val="single" w:sz="8" w:space="0" w:color="000000"/>
             </w:tcBorders>
-            <w:shd w:val="clear" w:color="auto" w:fill="auto"/>
             <w:tcMar>
               <w:top w:w="100" w:type="dxa"/>
               <w:left w:w="100" w:type="dxa"/>
@@ -759,7 +734,13 @@
               <w:t xml:space="preserve">, </w:t>
             </w:r>
             <w:r>
-              <w:t xml:space="preserve">Flutter </w:t>
+              <w:t>Flutter</w:t>
+            </w:r>
+            <w:r>
+              <w:t>, Tailwind</w:t>
+            </w:r>
+            <w:r>
+              <w:t xml:space="preserve"> </w:t>
             </w:r>
           </w:p>
           <w:p>
@@ -786,7 +767,6 @@
             <w:tcBorders>
               <w:top w:val="single" w:sz="8" w:space="0" w:color="000000"/>
             </w:tcBorders>
-            <w:shd w:val="clear" w:color="auto" w:fill="auto"/>
             <w:tcMar>
               <w:top w:w="100" w:type="dxa"/>
               <w:left w:w="100" w:type="dxa"/>
@@ -816,6 +796,9 @@
               <w:t xml:space="preserve"> </w:t>
             </w:r>
             <w:r>
+              <w:t xml:space="preserve">AWS, </w:t>
+            </w:r>
+            <w:r>
               <w:t xml:space="preserve">Azure, </w:t>
             </w:r>
             <w:r>
@@ -831,34 +814,13 @@
               <w:t>,</w:t>
             </w:r>
             <w:r>
-              <w:t xml:space="preserve"> </w:t>
-            </w:r>
-            <w:proofErr w:type="spellStart"/>
-            <w:r>
-              <w:t>Typesense</w:t>
-            </w:r>
-            <w:proofErr w:type="spellEnd"/>
-            <w:r>
-              <w:t>,</w:t>
-            </w:r>
-            <w:r>
-              <w:t xml:space="preserve"> </w:t>
-            </w:r>
-            <w:proofErr w:type="spellStart"/>
-            <w:r>
-              <w:t>Appsheet</w:t>
-            </w:r>
-            <w:proofErr w:type="spellEnd"/>
-            <w:r>
-              <w:t xml:space="preserve">, Looker Studio, </w:t>
-            </w:r>
-            <w:proofErr w:type="spellStart"/>
-            <w:r>
-              <w:t>Jupyter</w:t>
-            </w:r>
-            <w:proofErr w:type="spellEnd"/>
-            <w:r>
-              <w:t xml:space="preserve"> Notebook</w:t>
+              <w:t xml:space="preserve"> Typesense</w:t>
+            </w:r>
+            <w:r>
+              <w:t>, Jupyter Notebook</w:t>
+            </w:r>
+            <w:r>
+              <w:t>, Identity Management</w:t>
             </w:r>
           </w:p>
         </w:tc>
@@ -876,7 +838,6 @@
             <w:tcBorders>
               <w:bottom w:val="single" w:sz="8" w:space="0" w:color="000000"/>
             </w:tcBorders>
-            <w:shd w:val="clear" w:color="auto" w:fill="auto"/>
             <w:tcMar>
               <w:top w:w="100" w:type="dxa"/>
               <w:left w:w="100" w:type="dxa"/>
@@ -917,7 +878,6 @@
             <w:tcBorders>
               <w:top w:val="single" w:sz="8" w:space="0" w:color="000000"/>
             </w:tcBorders>
-            <w:shd w:val="clear" w:color="auto" w:fill="auto"/>
             <w:tcMar>
               <w:top w:w="100" w:type="dxa"/>
               <w:left w:w="100" w:type="dxa"/>
@@ -931,13 +891,7 @@
               <w:ind w:left="0" w:firstLine="0"/>
             </w:pPr>
             <w:r>
-              <w:t>CTO</w:t>
-            </w:r>
-            <w:r>
-              <w:t xml:space="preserve"> </w:t>
-            </w:r>
-            <w:r>
-              <w:t>– Sojuhalle</w:t>
+              <w:t>Full Stack Developer –ClearObject</w:t>
             </w:r>
           </w:p>
         </w:tc>
@@ -948,7 +902,6 @@
             <w:tcBorders>
               <w:top w:val="single" w:sz="8" w:space="0" w:color="000000"/>
             </w:tcBorders>
-            <w:shd w:val="clear" w:color="auto" w:fill="auto"/>
             <w:tcMar>
               <w:top w:w="100" w:type="dxa"/>
               <w:left w:w="100" w:type="dxa"/>
@@ -961,7 +914,13 @@
               <w:ind w:left="0" w:firstLine="0"/>
             </w:pPr>
             <w:r>
-              <w:t>Sept 2023 – Present</w:t>
+              <w:t xml:space="preserve">May 2022 </w:t>
+            </w:r>
+            <w:r>
+              <w:t>–</w:t>
+            </w:r>
+            <w:r>
+              <w:t xml:space="preserve"> Present</w:t>
             </w:r>
           </w:p>
         </w:tc>
@@ -975,7 +934,6 @@
           <w:tcPr>
             <w:tcW w:w="11232" w:type="dxa"/>
             <w:gridSpan w:val="6"/>
-            <w:shd w:val="clear" w:color="auto" w:fill="auto"/>
             <w:tcMar>
               <w:top w:w="100" w:type="dxa"/>
               <w:left w:w="100" w:type="dxa"/>
@@ -991,13 +949,16 @@
               </w:numPr>
             </w:pPr>
             <w:r>
-              <w:t xml:space="preserve">Build web application </w:t>
-            </w:r>
-            <w:r>
-              <w:t xml:space="preserve">for Korean traditional drink sales </w:t>
-            </w:r>
-            <w:r>
-              <w:t>using React and PayPal API</w:t>
+              <w:t>Develop and maintain 10+ projects on AI</w:t>
+            </w:r>
+            <w:r>
+              <w:rPr>
+                <w:lang w:val="en-US"/>
+              </w:rPr>
+              <w:t xml:space="preserve"> applications (Vision AI, LLM)</w:t>
+            </w:r>
+            <w:r>
+              <w:t xml:space="preserve"> and IoT application in various industries</w:t>
             </w:r>
           </w:p>
           <w:p>
@@ -1008,19 +969,7 @@
               </w:numPr>
             </w:pPr>
             <w:r>
-              <w:t xml:space="preserve">Develop ERP system to manage </w:t>
-            </w:r>
-            <w:r>
-              <w:t xml:space="preserve">customer, </w:t>
-            </w:r>
-            <w:r>
-              <w:t>order and inventor</w:t>
-            </w:r>
-            <w:r>
-              <w:t>y</w:t>
-            </w:r>
-            <w:r>
-              <w:t xml:space="preserve"> database and automate order and shipping process</w:t>
+              <w:t>Train and implement machine learning models such as OCR, object detection and classification for various computer vision applications like counting objects and detecting defects from images and videos</w:t>
             </w:r>
           </w:p>
           <w:p>
@@ -1031,7 +980,40 @@
               </w:numPr>
             </w:pPr>
             <w:r>
-              <w:t>Manage IT infrastructure to ensure robust, scalable, and secure systems that for organization growth and efficiency</w:t>
+              <w:t xml:space="preserve">Migrate and optimize database to scale up &gt;10X enhancing performance and search functionality </w:t>
+            </w:r>
+          </w:p>
+          <w:p>
+            <w:pPr>
+              <w:numPr>
+                <w:ilvl w:val="0"/>
+                <w:numId w:val="1"/>
+              </w:numPr>
+            </w:pPr>
+            <w:r>
+              <w:t>Leverage cloud solutions using GCP, AWS, and Azure</w:t>
+            </w:r>
+          </w:p>
+          <w:p>
+            <w:pPr>
+              <w:numPr>
+                <w:ilvl w:val="0"/>
+                <w:numId w:val="1"/>
+              </w:numPr>
+            </w:pPr>
+            <w:r>
+              <w:t xml:space="preserve">Write test script for source code and security rules and deployment script for CI/CD pipeline </w:t>
+            </w:r>
+          </w:p>
+          <w:p>
+            <w:pPr>
+              <w:numPr>
+                <w:ilvl w:val="0"/>
+                <w:numId w:val="1"/>
+              </w:numPr>
+            </w:pPr>
+            <w:r>
+              <w:t>Demonstrate ability to serve as a sole full stack developer and to communicate with clients effectively</w:t>
             </w:r>
           </w:p>
         </w:tc>
@@ -1045,7 +1027,6 @@
           <w:tcPr>
             <w:tcW w:w="7488" w:type="dxa"/>
             <w:gridSpan w:val="3"/>
-            <w:shd w:val="clear" w:color="auto" w:fill="auto"/>
             <w:tcMar>
               <w:top w:w="100" w:type="dxa"/>
               <w:left w:w="100" w:type="dxa"/>
@@ -1059,7 +1040,7 @@
               <w:ind w:left="0" w:firstLine="0"/>
             </w:pPr>
             <w:r>
-              <w:t xml:space="preserve">Full Stack Developer –ClearObject </w:t>
+              <w:t>CTO – Sojuhalle</w:t>
             </w:r>
           </w:p>
         </w:tc>
@@ -1067,7 +1048,6 @@
           <w:tcPr>
             <w:tcW w:w="3744" w:type="dxa"/>
             <w:gridSpan w:val="3"/>
-            <w:shd w:val="clear" w:color="auto" w:fill="auto"/>
             <w:tcMar>
               <w:top w:w="100" w:type="dxa"/>
               <w:left w:w="100" w:type="dxa"/>
@@ -1078,23 +1058,38 @@
           <w:p>
             <w:pPr>
               <w:ind w:left="0" w:firstLine="0"/>
-            </w:pPr>
-            <w:r>
-              <w:t xml:space="preserve">May 2022 - Present </w:t>
+              <w:rPr>
+                <w:rFonts w:hint="eastAsia"/>
+                <w:lang w:val="en-US"/>
+              </w:rPr>
+            </w:pPr>
+            <w:r>
+              <w:t>Sept 2023 –</w:t>
+            </w:r>
+            <w:r>
+              <w:rPr>
+                <w:rFonts w:hint="eastAsia"/>
+              </w:rPr>
+              <w:t xml:space="preserve"> </w:t>
+            </w:r>
+            <w:r>
+              <w:rPr>
+                <w:lang w:val="en-US"/>
+              </w:rPr>
+              <w:t>Dec 2025</w:t>
             </w:r>
           </w:p>
         </w:tc>
       </w:tr>
       <w:tr>
         <w:trPr>
-          <w:trHeight w:val="1853"/>
+          <w:trHeight w:val="20"/>
           <w:jc w:val="center"/>
         </w:trPr>
         <w:tc>
           <w:tcPr>
             <w:tcW w:w="11232" w:type="dxa"/>
             <w:gridSpan w:val="6"/>
-            <w:shd w:val="clear" w:color="auto" w:fill="auto"/>
             <w:tcMar>
               <w:top w:w="100" w:type="dxa"/>
               <w:left w:w="100" w:type="dxa"/>
@@ -1110,13 +1105,7 @@
               </w:numPr>
             </w:pPr>
             <w:r>
-              <w:t xml:space="preserve">Develop and maintain </w:t>
-            </w:r>
-            <w:r>
-              <w:t xml:space="preserve">Vision AI </w:t>
-            </w:r>
-            <w:r>
-              <w:t>web application in Typescript and Svelte</w:t>
+              <w:t>Build web application for Korean traditional drink sales using React and PayPal API</w:t>
             </w:r>
           </w:p>
           <w:p>
@@ -1127,7 +1116,7 @@
               </w:numPr>
             </w:pPr>
             <w:r>
-              <w:t>Train and implement machine learning models such as OCR, object detection and classification for various computer vision applications like counting objects and detecting defects from images and videos</w:t>
+              <w:t>Develop ERP system to manage customer, order and inventory database and automate order and shipping process</w:t>
             </w:r>
           </w:p>
           <w:p>
@@ -1138,86 +1127,7 @@
               </w:numPr>
             </w:pPr>
             <w:r>
-              <w:t>Migrate and o</w:t>
-            </w:r>
-            <w:r>
-              <w:t xml:space="preserve">ptimize database to scale up &gt;10X enhancing performance and search functionality </w:t>
-            </w:r>
-          </w:p>
-          <w:p>
-            <w:pPr>
-              <w:numPr>
-                <w:ilvl w:val="0"/>
-                <w:numId w:val="1"/>
-              </w:numPr>
-            </w:pPr>
-            <w:r>
-              <w:t xml:space="preserve">Leverage </w:t>
-            </w:r>
-            <w:r>
-              <w:t xml:space="preserve">cloud solutions using GCP for </w:t>
-            </w:r>
-            <w:r>
-              <w:t xml:space="preserve">10+ </w:t>
-            </w:r>
-            <w:r>
-              <w:t>projects</w:t>
-            </w:r>
-            <w:r>
-              <w:t xml:space="preserve"> such as video analyzing platform</w:t>
-            </w:r>
-            <w:r>
-              <w:t xml:space="preserve"> and lab equipment</w:t>
-            </w:r>
-            <w:r>
-              <w:t xml:space="preserve"> </w:t>
-            </w:r>
-            <w:r>
-              <w:t xml:space="preserve">monitoring </w:t>
-            </w:r>
-            <w:r>
-              <w:t>system</w:t>
-            </w:r>
-          </w:p>
-          <w:p>
-            <w:pPr>
-              <w:numPr>
-                <w:ilvl w:val="0"/>
-                <w:numId w:val="1"/>
-              </w:numPr>
-            </w:pPr>
-            <w:r>
-              <w:t xml:space="preserve">Write test </w:t>
-            </w:r>
-            <w:r>
-              <w:t xml:space="preserve">script for source code and security rules and deployment </w:t>
-            </w:r>
-            <w:r>
-              <w:t xml:space="preserve">script </w:t>
-            </w:r>
-            <w:r>
-              <w:t>for CI/CD pipeline</w:t>
-            </w:r>
-            <w:r>
-              <w:t xml:space="preserve"> </w:t>
-            </w:r>
-          </w:p>
-          <w:p>
-            <w:pPr>
-              <w:numPr>
-                <w:ilvl w:val="0"/>
-                <w:numId w:val="1"/>
-              </w:numPr>
-              <w:spacing w:after="200"/>
-            </w:pPr>
-            <w:r>
-              <w:t>Demonstrate ability to serve as a sole full stack developer</w:t>
-            </w:r>
-            <w:r>
-              <w:t xml:space="preserve"> </w:t>
-            </w:r>
-            <w:r>
-              <w:t>and to communicate with clients effectively</w:t>
+              <w:t>Manage IT infrastructure to ensure robust, scalable, and secure systems that for organization growth and efficiency</w:t>
             </w:r>
           </w:p>
         </w:tc>
@@ -1231,7 +1141,6 @@
           <w:tcPr>
             <w:tcW w:w="7488" w:type="dxa"/>
             <w:gridSpan w:val="3"/>
-            <w:shd w:val="clear" w:color="auto" w:fill="auto"/>
             <w:tcMar>
               <w:top w:w="100" w:type="dxa"/>
               <w:left w:w="100" w:type="dxa"/>
@@ -1244,21 +1153,13 @@
               <w:ind w:left="0" w:firstLine="0"/>
             </w:pPr>
             <w:r>
-              <w:t xml:space="preserve">Process Engineer – </w:t>
-            </w:r>
-            <w:proofErr w:type="spellStart"/>
-            <w:r>
-              <w:t>Mat</w:t>
+              <w:t>Process Engineer – Mat</w:t>
             </w:r>
             <w:r>
               <w:t>t</w:t>
             </w:r>
             <w:r>
-              <w:t>rix</w:t>
-            </w:r>
-            <w:proofErr w:type="spellEnd"/>
-            <w:r>
-              <w:t xml:space="preserve"> Technologies </w:t>
+              <w:t xml:space="preserve">rix Technologies </w:t>
             </w:r>
           </w:p>
         </w:tc>
@@ -1266,7 +1167,6 @@
           <w:tcPr>
             <w:tcW w:w="3744" w:type="dxa"/>
             <w:gridSpan w:val="3"/>
-            <w:shd w:val="clear" w:color="auto" w:fill="auto"/>
             <w:tcMar>
               <w:top w:w="100" w:type="dxa"/>
               <w:left w:w="100" w:type="dxa"/>
@@ -1293,7 +1193,6 @@
           <w:tcPr>
             <w:tcW w:w="11232" w:type="dxa"/>
             <w:gridSpan w:val="6"/>
-            <w:shd w:val="clear" w:color="auto" w:fill="auto"/>
             <w:tcMar>
               <w:top w:w="100" w:type="dxa"/>
               <w:left w:w="100" w:type="dxa"/>
@@ -1345,7 +1244,6 @@
             <w:tcBorders>
               <w:bottom w:val="single" w:sz="8" w:space="0" w:color="000000"/>
             </w:tcBorders>
-            <w:shd w:val="clear" w:color="auto" w:fill="auto"/>
             <w:tcMar>
               <w:top w:w="100" w:type="dxa"/>
               <w:left w:w="100" w:type="dxa"/>
@@ -1386,7 +1284,6 @@
             <w:tcBorders>
               <w:top w:val="single" w:sz="8" w:space="0" w:color="000000"/>
             </w:tcBorders>
-            <w:shd w:val="clear" w:color="auto" w:fill="auto"/>
             <w:tcMar>
               <w:top w:w="100" w:type="dxa"/>
               <w:left w:w="100" w:type="dxa"/>
@@ -1487,15 +1384,7 @@
               <w:t xml:space="preserve"> created</w:t>
             </w:r>
             <w:r>
-              <w:t xml:space="preserve"> data visualization with </w:t>
-            </w:r>
-            <w:proofErr w:type="spellStart"/>
-            <w:r>
-              <w:t>Tkinter</w:t>
-            </w:r>
-            <w:proofErr w:type="spellEnd"/>
-            <w:r>
-              <w:t xml:space="preserve"> </w:t>
+              <w:t xml:space="preserve"> data visualization with Tkinter </w:t>
             </w:r>
           </w:p>
           <w:p>
@@ -1533,7 +1422,6 @@
             <w:tcBorders>
               <w:bottom w:val="single" w:sz="8" w:space="0" w:color="000000"/>
             </w:tcBorders>
-            <w:shd w:val="clear" w:color="auto" w:fill="auto"/>
             <w:tcMar>
               <w:top w:w="100" w:type="dxa"/>
               <w:left w:w="100" w:type="dxa"/>
@@ -1574,7 +1462,6 @@
             <w:tcBorders>
               <w:top w:val="single" w:sz="8" w:space="0" w:color="000000"/>
             </w:tcBorders>
-            <w:shd w:val="clear" w:color="auto" w:fill="auto"/>
             <w:tcMar>
               <w:top w:w="100" w:type="dxa"/>
               <w:left w:w="100" w:type="dxa"/>
@@ -1643,20 +1530,7 @@
               </w:numPr>
             </w:pPr>
             <w:r>
-              <w:t xml:space="preserve">University of Waterloo – </w:t>
-            </w:r>
-            <w:proofErr w:type="spellStart"/>
-            <w:r>
-              <w:t>M.</w:t>
-            </w:r>
-            <w:proofErr w:type="gramStart"/>
-            <w:r>
-              <w:t>A.Sc</w:t>
-            </w:r>
-            <w:proofErr w:type="spellEnd"/>
-            <w:proofErr w:type="gramEnd"/>
-            <w:r>
-              <w:t xml:space="preserve"> Electrical &amp; Computer Engineering, GPA: 3.9/4.0 (2019)</w:t>
+              <w:t>University of Waterloo – M.A.Sc Electrical &amp; Computer Engineering, GPA: 3.9/4.0 (2019)</w:t>
             </w:r>
           </w:p>
           <w:p>
@@ -1667,20 +1541,7 @@
               </w:numPr>
             </w:pPr>
             <w:r>
-              <w:t xml:space="preserve">University of Waterloo – </w:t>
-            </w:r>
-            <w:proofErr w:type="spellStart"/>
-            <w:r>
-              <w:t>B.</w:t>
-            </w:r>
-            <w:proofErr w:type="gramStart"/>
-            <w:r>
-              <w:t>A.Sc</w:t>
-            </w:r>
-            <w:proofErr w:type="spellEnd"/>
-            <w:proofErr w:type="gramEnd"/>
-            <w:r>
-              <w:t xml:space="preserve"> Nanotechnology Engineering, GPA: 3.7/4.0 (2017)</w:t>
+              <w:t>University of Waterloo – B.A.Sc Nanotechnology Engineering, GPA: 3.7/4.0 (2017)</w:t>
             </w:r>
           </w:p>
         </w:tc>

</xml_diff>